<commit_message>
add link about hal
</commit_message>
<xml_diff>
--- a/doc/sensor_learn_summary.docx
+++ b/doc/sensor_learn_summary.docx
@@ -3,8 +3,40 @@
 <w:document xmlns:wpc="http://schemas.microsoft.com/office/word/2010/wordprocessingCanvas" xmlns:mc="http://schemas.openxmlformats.org/markup-compatibility/2006" xmlns:o="urn:schemas-microsoft-com:office:office" xmlns:r="http://schemas.openxmlformats.org/officeDocument/2006/relationships" xmlns:m="http://schemas.openxmlformats.org/officeDocument/2006/math" xmlns:v="urn:schemas-microsoft-com:vml" xmlns:wp14="http://schemas.microsoft.com/office/word/2010/wordprocessingDrawing" xmlns:wp="http://schemas.openxmlformats.org/drawingml/2006/wordprocessingDrawing" xmlns:w10="urn:schemas-microsoft-com:office:word" xmlns:w="http://schemas.openxmlformats.org/wordprocessingml/2006/main" xmlns:w14="http://schemas.microsoft.com/office/word/2010/wordml" xmlns:wpg="http://schemas.microsoft.com/office/word/2010/wordprocessingGroup" xmlns:wpi="http://schemas.microsoft.com/office/word/2010/wordprocessingInk" xmlns:wne="http://schemas.microsoft.com/office/word/2006/wordml" xmlns:wps="http://schemas.microsoft.com/office/word/2010/wordprocessingShape" mc:Ignorable="w14 wp14">
   <w:body>
     <w:p>
+      <w:pPr>
+        <w:rPr>
+          <w:rFonts w:hint="eastAsia"/>
+        </w:rPr>
+      </w:pPr>
+      <w:hyperlink r:id="rId5" w:history="1">
+        <w:r>
+          <w:rPr>
+            <w:rStyle w:val="a3"/>
+          </w:rPr>
+          <w:t>http://blog.csdn.net/luoshengyang/article/details/6567257</w:t>
+        </w:r>
+      </w:hyperlink>
       <w:r>
-        <w:t>http://blog.csdn.net/luoshengyang/article/details/6567257</w:t>
+        <w:rPr>
+          <w:rFonts w:hint="eastAsia"/>
+        </w:rPr>
+        <w:t xml:space="preserve"> sensor</w:t>
+      </w:r>
+    </w:p>
+    <w:p>
+      <w:hyperlink r:id="rId6" w:history="1">
+        <w:r>
+          <w:rPr>
+            <w:rStyle w:val="a3"/>
+          </w:rPr>
+          <w:t>http://blog.csdn.net/myarrow/article/details/9856095/</w:t>
+        </w:r>
+      </w:hyperlink>
+      <w:r>
+        <w:rPr>
+          <w:rFonts w:hint="eastAsia"/>
+        </w:rPr>
+        <w:t xml:space="preserve"> selinux</w:t>
       </w:r>
       <w:bookmarkStart w:id="0" w:name="_GoBack"/>
       <w:bookmarkEnd w:id="0"/>
@@ -207,6 +239,17 @@
     <w:semiHidden/>
     <w:unhideWhenUsed/>
   </w:style>
+  <w:style w:type="character" w:styleId="a3">
+    <w:name w:val="Hyperlink"/>
+    <w:basedOn w:val="a0"/>
+    <w:uiPriority w:val="99"/>
+    <w:unhideWhenUsed/>
+    <w:rsid w:val="002D7336"/>
+    <w:rPr>
+      <w:color w:val="0000FF" w:themeColor="hyperlink"/>
+      <w:u w:val="single"/>
+    </w:rPr>
+  </w:style>
 </w:styles>
 </file>
 
@@ -398,6 +441,17 @@
     <w:semiHidden/>
     <w:unhideWhenUsed/>
   </w:style>
+  <w:style w:type="character" w:styleId="a3">
+    <w:name w:val="Hyperlink"/>
+    <w:basedOn w:val="a0"/>
+    <w:uiPriority w:val="99"/>
+    <w:unhideWhenUsed/>
+    <w:rsid w:val="002D7336"/>
+    <w:rPr>
+      <w:color w:val="0000FF" w:themeColor="hyperlink"/>
+      <w:u w:val="single"/>
+    </w:rPr>
+  </w:style>
 </w:styles>
 </file>
 

</xml_diff>